<commit_message>
Update: remove quiz/questions, Gemini-only chatbot, .env GEMINI_API_KEY, suggestions, README MVC top
</commit_message>
<xml_diff>
--- a/FORM1_proje_oneri_formu_638781701381486929.docx
+++ b/FORM1_proje_oneri_formu_638781701381486929.docx
@@ -1028,7 +1028,7 @@
           <w:p>
             <w:pPr>
               <w:spacing w:line="360" w:lineRule="auto"/>
-              <w:ind w:left="113" w:right="113"/>
+              <w:ind w:right="113"/>
               <w:jc w:val="both"/>
               <w:rPr>
                 <w:i/>
@@ -1038,16 +1038,6 @@
                 <w:szCs w:val="20"/>
               </w:rPr>
             </w:pPr>
-            <w:r>
-              <w:rPr>
-                <w:i/>
-                <w:iCs/>
-                <w:color w:val="808080"/>
-                <w:sz w:val="20"/>
-                <w:szCs w:val="20"/>
-              </w:rPr>
-              <w:t>Bu konuda projenin konusunu, amacını ve kullanılacak teknolojiler yer alacaktır (fizik alanından):</w:t>
-            </w:r>
           </w:p>
           <w:p>
             <w:pPr>
@@ -1062,6 +1052,50 @@
                 <w:szCs w:val="20"/>
               </w:rPr>
             </w:pPr>
+            <w:r>
+              <w:rPr>
+                <w:b/>
+                <w:bCs/>
+                <w:i/>
+                <w:iCs/>
+                <w:color w:val="808080"/>
+                <w:sz w:val="20"/>
+                <w:szCs w:val="20"/>
+              </w:rPr>
+              <w:t>Proje Konusu:</w:t>
+            </w:r>
+            <w:r>
+              <w:rPr>
+                <w:i/>
+                <w:iCs/>
+                <w:color w:val="808080"/>
+                <w:sz w:val="20"/>
+                <w:szCs w:val="20"/>
+              </w:rPr>
+              <w:t xml:space="preserve"> Modern web teknolojileri kullanılarak MVC (Model-</w:t>
+            </w:r>
+            <w:proofErr w:type="spellStart"/>
+            <w:r>
+              <w:rPr>
+                <w:i/>
+                <w:iCs/>
+                <w:color w:val="808080"/>
+                <w:sz w:val="20"/>
+                <w:szCs w:val="20"/>
+              </w:rPr>
+              <w:t>View</w:t>
+            </w:r>
+            <w:proofErr w:type="spellEnd"/>
+            <w:r>
+              <w:rPr>
+                <w:i/>
+                <w:iCs/>
+                <w:color w:val="808080"/>
+                <w:sz w:val="20"/>
+                <w:szCs w:val="20"/>
+              </w:rPr>
+              <w:t>-Controller) mimarisine uygun, kapsamlı bir kurs yönetim sistemi geliştirilmesi. Sistem, eğitim kurumlarında ders, öğrenci ve öğretmen yönetimini dijitalleştirerek eğitim süreçlerini optimize etmeyi amaçlamaktadır.</w:t>
+            </w:r>
           </w:p>
           <w:p>
             <w:pPr>
@@ -1076,86 +1110,6 @@
                 <w:szCs w:val="20"/>
               </w:rPr>
             </w:pPr>
-            <w:r>
-              <w:rPr>
-                <w:i/>
-                <w:iCs/>
-                <w:color w:val="808080"/>
-                <w:sz w:val="20"/>
-                <w:szCs w:val="20"/>
-              </w:rPr>
-              <w:t xml:space="preserve">• </w:t>
-            </w:r>
-            <w:r>
-              <w:rPr>
-                <w:b/>
-                <w:bCs/>
-                <w:i/>
-                <w:iCs/>
-                <w:color w:val="808080"/>
-                <w:sz w:val="20"/>
-                <w:szCs w:val="20"/>
-              </w:rPr>
-              <w:t xml:space="preserve">**Proje </w:t>
-            </w:r>
-            <w:proofErr w:type="gramStart"/>
-            <w:r>
-              <w:rPr>
-                <w:b/>
-                <w:bCs/>
-                <w:i/>
-                <w:iCs/>
-                <w:color w:val="808080"/>
-                <w:sz w:val="20"/>
-                <w:szCs w:val="20"/>
-              </w:rPr>
-              <w:t>Konusu:*</w:t>
-            </w:r>
-            <w:proofErr w:type="gramEnd"/>
-            <w:r>
-              <w:rPr>
-                <w:b/>
-                <w:bCs/>
-                <w:i/>
-                <w:iCs/>
-                <w:color w:val="808080"/>
-                <w:sz w:val="20"/>
-                <w:szCs w:val="20"/>
-              </w:rPr>
-              <w:t>*</w:t>
-            </w:r>
-            <w:r>
-              <w:rPr>
-                <w:i/>
-                <w:iCs/>
-                <w:color w:val="808080"/>
-                <w:sz w:val="20"/>
-                <w:szCs w:val="20"/>
-              </w:rPr>
-              <w:t xml:space="preserve"> Modern web teknolojileri kullanılarak MVC (Model-</w:t>
-            </w:r>
-            <w:proofErr w:type="spellStart"/>
-            <w:r>
-              <w:rPr>
-                <w:i/>
-                <w:iCs/>
-                <w:color w:val="808080"/>
-                <w:sz w:val="20"/>
-                <w:szCs w:val="20"/>
-              </w:rPr>
-              <w:t>View</w:t>
-            </w:r>
-            <w:proofErr w:type="spellEnd"/>
-            <w:r>
-              <w:rPr>
-                <w:i/>
-                <w:iCs/>
-                <w:color w:val="808080"/>
-                <w:sz w:val="20"/>
-                <w:szCs w:val="20"/>
-              </w:rPr>
-              <w:t>-Controller) mimarisine uygun, kapsamlı bir kurs yönetim sistemi geliştirilmesi. Sistem, eğitim kurumlarında ders, öğrenci ve öğretmen yönetimini dijitalleştirerek eğitim süreçlerini optimize etmeyi amaçlamaktadır.</w:t>
-            </w:r>
           </w:p>
           <w:p>
             <w:pPr>
@@ -1170,6 +1124,200 @@
                 <w:szCs w:val="20"/>
               </w:rPr>
             </w:pPr>
+            <w:r>
+              <w:rPr>
+                <w:b/>
+                <w:bCs/>
+                <w:i/>
+                <w:iCs/>
+                <w:color w:val="808080"/>
+                <w:sz w:val="20"/>
+                <w:szCs w:val="20"/>
+              </w:rPr>
+              <w:t xml:space="preserve">Teknoloji </w:t>
+            </w:r>
+            <w:proofErr w:type="spellStart"/>
+            <w:proofErr w:type="gramStart"/>
+            <w:r>
+              <w:rPr>
+                <w:b/>
+                <w:bCs/>
+                <w:i/>
+                <w:iCs/>
+                <w:color w:val="808080"/>
+                <w:sz w:val="20"/>
+                <w:szCs w:val="20"/>
+              </w:rPr>
+              <w:t>Stack</w:t>
+            </w:r>
+            <w:proofErr w:type="spellEnd"/>
+            <w:r>
+              <w:rPr>
+                <w:b/>
+                <w:bCs/>
+                <w:i/>
+                <w:iCs/>
+                <w:color w:val="808080"/>
+                <w:sz w:val="20"/>
+                <w:szCs w:val="20"/>
+              </w:rPr>
+              <w:t>:</w:t>
+            </w:r>
+            <w:r>
+              <w:rPr>
+                <w:b/>
+                <w:bCs/>
+                <w:i/>
+                <w:iCs/>
+                <w:color w:val="808080"/>
+                <w:sz w:val="20"/>
+                <w:szCs w:val="20"/>
+              </w:rPr>
+              <w:t xml:space="preserve"> </w:t>
+            </w:r>
+            <w:r>
+              <w:rPr>
+                <w:i/>
+                <w:iCs/>
+                <w:color w:val="808080"/>
+                <w:sz w:val="20"/>
+                <w:szCs w:val="20"/>
+              </w:rPr>
+              <w:t xml:space="preserve"> </w:t>
+            </w:r>
+            <w:proofErr w:type="spellStart"/>
+            <w:r>
+              <w:rPr>
+                <w:i/>
+                <w:iCs/>
+                <w:color w:val="808080"/>
+                <w:sz w:val="20"/>
+                <w:szCs w:val="20"/>
+              </w:rPr>
+              <w:t>Django</w:t>
+            </w:r>
+            <w:proofErr w:type="spellEnd"/>
+            <w:proofErr w:type="gramEnd"/>
+            <w:r>
+              <w:rPr>
+                <w:i/>
+                <w:iCs/>
+                <w:color w:val="808080"/>
+                <w:sz w:val="20"/>
+                <w:szCs w:val="20"/>
+              </w:rPr>
+              <w:t xml:space="preserve"> 4.2.7 web </w:t>
+            </w:r>
+            <w:proofErr w:type="spellStart"/>
+            <w:r>
+              <w:rPr>
+                <w:i/>
+                <w:iCs/>
+                <w:color w:val="808080"/>
+                <w:sz w:val="20"/>
+                <w:szCs w:val="20"/>
+              </w:rPr>
+              <w:t>framework'ü</w:t>
+            </w:r>
+            <w:proofErr w:type="spellEnd"/>
+            <w:r>
+              <w:rPr>
+                <w:i/>
+                <w:iCs/>
+                <w:color w:val="808080"/>
+                <w:sz w:val="20"/>
+                <w:szCs w:val="20"/>
+              </w:rPr>
+              <w:t xml:space="preserve">, </w:t>
+            </w:r>
+            <w:proofErr w:type="spellStart"/>
+            <w:r>
+              <w:rPr>
+                <w:i/>
+                <w:iCs/>
+                <w:color w:val="808080"/>
+                <w:sz w:val="20"/>
+                <w:szCs w:val="20"/>
+              </w:rPr>
+              <w:t>Bootstrap</w:t>
+            </w:r>
+            <w:proofErr w:type="spellEnd"/>
+            <w:r>
+              <w:rPr>
+                <w:i/>
+                <w:iCs/>
+                <w:color w:val="808080"/>
+                <w:sz w:val="20"/>
+                <w:szCs w:val="20"/>
+              </w:rPr>
+              <w:t xml:space="preserve"> 5 </w:t>
+            </w:r>
+            <w:proofErr w:type="spellStart"/>
+            <w:r>
+              <w:rPr>
+                <w:i/>
+                <w:iCs/>
+                <w:color w:val="808080"/>
+                <w:sz w:val="20"/>
+                <w:szCs w:val="20"/>
+              </w:rPr>
+              <w:t>frontend</w:t>
+            </w:r>
+            <w:proofErr w:type="spellEnd"/>
+            <w:r>
+              <w:rPr>
+                <w:i/>
+                <w:iCs/>
+                <w:color w:val="808080"/>
+                <w:sz w:val="20"/>
+                <w:szCs w:val="20"/>
+              </w:rPr>
+              <w:t xml:space="preserve"> kütüphanesi, SQLite3 </w:t>
+            </w:r>
+            <w:proofErr w:type="spellStart"/>
+            <w:r>
+              <w:rPr>
+                <w:i/>
+                <w:iCs/>
+                <w:color w:val="808080"/>
+                <w:sz w:val="20"/>
+                <w:szCs w:val="20"/>
+              </w:rPr>
+              <w:t>veritabanı</w:t>
+            </w:r>
+            <w:proofErr w:type="spellEnd"/>
+            <w:r>
+              <w:rPr>
+                <w:i/>
+                <w:iCs/>
+                <w:color w:val="808080"/>
+                <w:sz w:val="20"/>
+                <w:szCs w:val="20"/>
+              </w:rPr>
+              <w:t xml:space="preserve">, Font </w:t>
+            </w:r>
+            <w:proofErr w:type="spellStart"/>
+            <w:r>
+              <w:rPr>
+                <w:i/>
+                <w:iCs/>
+                <w:color w:val="808080"/>
+                <w:sz w:val="20"/>
+                <w:szCs w:val="20"/>
+              </w:rPr>
+              <w:t>Awesome</w:t>
+            </w:r>
+            <w:proofErr w:type="spellEnd"/>
+            <w:r>
+              <w:rPr>
+                <w:i/>
+                <w:iCs/>
+                <w:color w:val="808080"/>
+                <w:sz w:val="20"/>
+                <w:szCs w:val="20"/>
+              </w:rPr>
+              <w:t xml:space="preserve"> ikon seti ve modern web standartları kullanılmıştır.</w:t>
+            </w:r>
           </w:p>
           <w:p>
             <w:pPr>
@@ -1184,210 +1332,6 @@
                 <w:szCs w:val="20"/>
               </w:rPr>
             </w:pPr>
-            <w:r>
-              <w:rPr>
-                <w:i/>
-                <w:iCs/>
-                <w:color w:val="808080"/>
-                <w:sz w:val="20"/>
-                <w:szCs w:val="20"/>
-              </w:rPr>
-              <w:t xml:space="preserve">• </w:t>
-            </w:r>
-            <w:r>
-              <w:rPr>
-                <w:b/>
-                <w:bCs/>
-                <w:i/>
-                <w:iCs/>
-                <w:color w:val="808080"/>
-                <w:sz w:val="20"/>
-                <w:szCs w:val="20"/>
-              </w:rPr>
-              <w:t xml:space="preserve">**Teknoloji </w:t>
-            </w:r>
-            <w:proofErr w:type="spellStart"/>
-            <w:proofErr w:type="gramStart"/>
-            <w:r>
-              <w:rPr>
-                <w:b/>
-                <w:bCs/>
-                <w:i/>
-                <w:iCs/>
-                <w:color w:val="808080"/>
-                <w:sz w:val="20"/>
-                <w:szCs w:val="20"/>
-              </w:rPr>
-              <w:t>Stack</w:t>
-            </w:r>
-            <w:proofErr w:type="spellEnd"/>
-            <w:r>
-              <w:rPr>
-                <w:b/>
-                <w:bCs/>
-                <w:i/>
-                <w:iCs/>
-                <w:color w:val="808080"/>
-                <w:sz w:val="20"/>
-                <w:szCs w:val="20"/>
-              </w:rPr>
-              <w:t>:*</w:t>
-            </w:r>
-            <w:proofErr w:type="gramEnd"/>
-            <w:r>
-              <w:rPr>
-                <w:b/>
-                <w:bCs/>
-                <w:i/>
-                <w:iCs/>
-                <w:color w:val="808080"/>
-                <w:sz w:val="20"/>
-                <w:szCs w:val="20"/>
-              </w:rPr>
-              <w:t>*</w:t>
-            </w:r>
-            <w:r>
-              <w:rPr>
-                <w:i/>
-                <w:iCs/>
-                <w:color w:val="808080"/>
-                <w:sz w:val="20"/>
-                <w:szCs w:val="20"/>
-              </w:rPr>
-              <w:t xml:space="preserve"> </w:t>
-            </w:r>
-            <w:proofErr w:type="spellStart"/>
-            <w:r>
-              <w:rPr>
-                <w:i/>
-                <w:iCs/>
-                <w:color w:val="808080"/>
-                <w:sz w:val="20"/>
-                <w:szCs w:val="20"/>
-              </w:rPr>
-              <w:t>Django</w:t>
-            </w:r>
-            <w:proofErr w:type="spellEnd"/>
-            <w:r>
-              <w:rPr>
-                <w:i/>
-                <w:iCs/>
-                <w:color w:val="808080"/>
-                <w:sz w:val="20"/>
-                <w:szCs w:val="20"/>
-              </w:rPr>
-              <w:t xml:space="preserve"> 4.2.7 web </w:t>
-            </w:r>
-            <w:proofErr w:type="spellStart"/>
-            <w:r>
-              <w:rPr>
-                <w:i/>
-                <w:iCs/>
-                <w:color w:val="808080"/>
-                <w:sz w:val="20"/>
-                <w:szCs w:val="20"/>
-              </w:rPr>
-              <w:t>framework'ü</w:t>
-            </w:r>
-            <w:proofErr w:type="spellEnd"/>
-            <w:r>
-              <w:rPr>
-                <w:i/>
-                <w:iCs/>
-                <w:color w:val="808080"/>
-                <w:sz w:val="20"/>
-                <w:szCs w:val="20"/>
-              </w:rPr>
-              <w:t xml:space="preserve">, </w:t>
-            </w:r>
-            <w:proofErr w:type="spellStart"/>
-            <w:r>
-              <w:rPr>
-                <w:i/>
-                <w:iCs/>
-                <w:color w:val="808080"/>
-                <w:sz w:val="20"/>
-                <w:szCs w:val="20"/>
-              </w:rPr>
-              <w:t>Bootstrap</w:t>
-            </w:r>
-            <w:proofErr w:type="spellEnd"/>
-            <w:r>
-              <w:rPr>
-                <w:i/>
-                <w:iCs/>
-                <w:color w:val="808080"/>
-                <w:sz w:val="20"/>
-                <w:szCs w:val="20"/>
-              </w:rPr>
-              <w:t xml:space="preserve"> 5 </w:t>
-            </w:r>
-            <w:proofErr w:type="spellStart"/>
-            <w:r>
-              <w:rPr>
-                <w:i/>
-                <w:iCs/>
-                <w:color w:val="808080"/>
-                <w:sz w:val="20"/>
-                <w:szCs w:val="20"/>
-              </w:rPr>
-              <w:t>frontend</w:t>
-            </w:r>
-            <w:proofErr w:type="spellEnd"/>
-            <w:r>
-              <w:rPr>
-                <w:i/>
-                <w:iCs/>
-                <w:color w:val="808080"/>
-                <w:sz w:val="20"/>
-                <w:szCs w:val="20"/>
-              </w:rPr>
-              <w:t xml:space="preserve"> kütüphanesi, SQLite3 </w:t>
-            </w:r>
-            <w:proofErr w:type="spellStart"/>
-            <w:r>
-              <w:rPr>
-                <w:i/>
-                <w:iCs/>
-                <w:color w:val="808080"/>
-                <w:sz w:val="20"/>
-                <w:szCs w:val="20"/>
-              </w:rPr>
-              <w:t>veritabanı</w:t>
-            </w:r>
-            <w:proofErr w:type="spellEnd"/>
-            <w:r>
-              <w:rPr>
-                <w:i/>
-                <w:iCs/>
-                <w:color w:val="808080"/>
-                <w:sz w:val="20"/>
-                <w:szCs w:val="20"/>
-              </w:rPr>
-              <w:t xml:space="preserve">, Font </w:t>
-            </w:r>
-            <w:proofErr w:type="spellStart"/>
-            <w:r>
-              <w:rPr>
-                <w:i/>
-                <w:iCs/>
-                <w:color w:val="808080"/>
-                <w:sz w:val="20"/>
-                <w:szCs w:val="20"/>
-              </w:rPr>
-              <w:t>Awesome</w:t>
-            </w:r>
-            <w:proofErr w:type="spellEnd"/>
-            <w:r>
-              <w:rPr>
-                <w:i/>
-                <w:iCs/>
-                <w:color w:val="808080"/>
-                <w:sz w:val="20"/>
-                <w:szCs w:val="20"/>
-              </w:rPr>
-              <w:t xml:space="preserve"> ikon seti ve modern web standartları kullanılmıştır.</w:t>
-            </w:r>
           </w:p>
           <w:p>
             <w:pPr>
@@ -1402,6 +1346,72 @@
                 <w:szCs w:val="20"/>
               </w:rPr>
             </w:pPr>
+            <w:r>
+              <w:rPr>
+                <w:b/>
+                <w:bCs/>
+                <w:i/>
+                <w:iCs/>
+                <w:color w:val="808080"/>
+                <w:sz w:val="20"/>
+                <w:szCs w:val="20"/>
+              </w:rPr>
+              <w:t>Amaç:</w:t>
+            </w:r>
+            <w:r>
+              <w:rPr>
+                <w:i/>
+                <w:iCs/>
+                <w:color w:val="808080"/>
+                <w:sz w:val="20"/>
+                <w:szCs w:val="20"/>
+              </w:rPr>
+              <w:t xml:space="preserve"> Geleneksel </w:t>
+            </w:r>
+            <w:proofErr w:type="gramStart"/>
+            <w:r>
+              <w:rPr>
+                <w:i/>
+                <w:iCs/>
+                <w:color w:val="808080"/>
+                <w:sz w:val="20"/>
+                <w:szCs w:val="20"/>
+              </w:rPr>
+              <w:t>kağıt</w:t>
+            </w:r>
+            <w:proofErr w:type="gramEnd"/>
+            <w:r>
+              <w:rPr>
+                <w:i/>
+                <w:iCs/>
+                <w:color w:val="808080"/>
+                <w:sz w:val="20"/>
+                <w:szCs w:val="20"/>
+              </w:rPr>
+              <w:t xml:space="preserve"> bazlı eğitim yönetim süreçlerini dijital ortama taşıyarak, ders kayıtları, ödev takibi, not yönetimi ve duyuru sistemlerini </w:t>
+            </w:r>
+            <w:proofErr w:type="gramStart"/>
+            <w:r>
+              <w:rPr>
+                <w:i/>
+                <w:iCs/>
+                <w:color w:val="808080"/>
+                <w:sz w:val="20"/>
+                <w:szCs w:val="20"/>
+              </w:rPr>
+              <w:t>entegre</w:t>
+            </w:r>
+            <w:proofErr w:type="gramEnd"/>
+            <w:r>
+              <w:rPr>
+                <w:i/>
+                <w:iCs/>
+                <w:color w:val="808080"/>
+                <w:sz w:val="20"/>
+                <w:szCs w:val="20"/>
+              </w:rPr>
+              <w:t xml:space="preserve"> bir platformda sunmak. Sistem, öğrenci, öğretmen ve yönetici rollerini destekleyerek her kullanıcı tipine özel işlevsellik sağlamaktadır.</w:t>
+            </w:r>
           </w:p>
           <w:p>
             <w:pPr>
@@ -1416,108 +1426,6 @@
                 <w:szCs w:val="20"/>
               </w:rPr>
             </w:pPr>
-            <w:r>
-              <w:rPr>
-                <w:i/>
-                <w:iCs/>
-                <w:color w:val="808080"/>
-                <w:sz w:val="20"/>
-                <w:szCs w:val="20"/>
-              </w:rPr>
-              <w:t xml:space="preserve">• </w:t>
-            </w:r>
-            <w:r>
-              <w:rPr>
-                <w:b/>
-                <w:bCs/>
-                <w:i/>
-                <w:iCs/>
-                <w:color w:val="808080"/>
-                <w:sz w:val="20"/>
-                <w:szCs w:val="20"/>
-              </w:rPr>
-              <w:t>**</w:t>
-            </w:r>
-            <w:proofErr w:type="gramStart"/>
-            <w:r>
-              <w:rPr>
-                <w:b/>
-                <w:bCs/>
-                <w:i/>
-                <w:iCs/>
-                <w:color w:val="808080"/>
-                <w:sz w:val="20"/>
-                <w:szCs w:val="20"/>
-              </w:rPr>
-              <w:t>Amaç:*</w:t>
-            </w:r>
-            <w:proofErr w:type="gramEnd"/>
-            <w:r>
-              <w:rPr>
-                <w:b/>
-                <w:bCs/>
-                <w:i/>
-                <w:iCs/>
-                <w:color w:val="808080"/>
-                <w:sz w:val="20"/>
-                <w:szCs w:val="20"/>
-              </w:rPr>
-              <w:t>*</w:t>
-            </w:r>
-            <w:r>
-              <w:rPr>
-                <w:i/>
-                <w:iCs/>
-                <w:color w:val="808080"/>
-                <w:sz w:val="20"/>
-                <w:szCs w:val="20"/>
-              </w:rPr>
-              <w:t xml:space="preserve"> Geleneksel </w:t>
-            </w:r>
-            <w:proofErr w:type="gramStart"/>
-            <w:r>
-              <w:rPr>
-                <w:i/>
-                <w:iCs/>
-                <w:color w:val="808080"/>
-                <w:sz w:val="20"/>
-                <w:szCs w:val="20"/>
-              </w:rPr>
-              <w:t>kağıt</w:t>
-            </w:r>
-            <w:proofErr w:type="gramEnd"/>
-            <w:r>
-              <w:rPr>
-                <w:i/>
-                <w:iCs/>
-                <w:color w:val="808080"/>
-                <w:sz w:val="20"/>
-                <w:szCs w:val="20"/>
-              </w:rPr>
-              <w:t xml:space="preserve"> bazlı eğitim yönetim süreçlerini dijital ortama taşıyarak, ders kayıtları, ödev takibi, not yönetimi ve duyuru sistemlerini </w:t>
-            </w:r>
-            <w:proofErr w:type="gramStart"/>
-            <w:r>
-              <w:rPr>
-                <w:i/>
-                <w:iCs/>
-                <w:color w:val="808080"/>
-                <w:sz w:val="20"/>
-                <w:szCs w:val="20"/>
-              </w:rPr>
-              <w:t>entegre</w:t>
-            </w:r>
-            <w:proofErr w:type="gramEnd"/>
-            <w:r>
-              <w:rPr>
-                <w:i/>
-                <w:iCs/>
-                <w:color w:val="808080"/>
-                <w:sz w:val="20"/>
-                <w:szCs w:val="20"/>
-              </w:rPr>
-              <w:t xml:space="preserve"> bir platformda sunmak. Sistem, öğrenci, öğretmen ve yönetici rollerini destekleyerek her kullanıcı tipine özel işlevsellik sağlamaktadır.</w:t>
-            </w:r>
           </w:p>
           <w:p>
             <w:pPr>
@@ -1532,6 +1440,28 @@
                 <w:szCs w:val="20"/>
               </w:rPr>
             </w:pPr>
+            <w:r>
+              <w:rPr>
+                <w:b/>
+                <w:bCs/>
+                <w:i/>
+                <w:iCs/>
+                <w:color w:val="808080"/>
+                <w:sz w:val="20"/>
+                <w:szCs w:val="20"/>
+              </w:rPr>
+              <w:t>Hedef Kullanıcılar:</w:t>
+            </w:r>
+            <w:r>
+              <w:rPr>
+                <w:i/>
+                <w:iCs/>
+                <w:color w:val="808080"/>
+                <w:sz w:val="20"/>
+                <w:szCs w:val="20"/>
+              </w:rPr>
+              <w:t xml:space="preserve"> Eğitim kurumları, öğretmenler, öğrenciler ve akademik yöneticiler</w:t>
+            </w:r>
           </w:p>
           <w:p>
             <w:pPr>
@@ -1556,95 +1486,7 @@
                 <w:sz w:val="20"/>
                 <w:szCs w:val="20"/>
               </w:rPr>
-              <w:t xml:space="preserve">**Hedef </w:t>
-            </w:r>
-            <w:proofErr w:type="gramStart"/>
-            <w:r>
-              <w:rPr>
-                <w:b/>
-                <w:bCs/>
-                <w:i/>
-                <w:iCs/>
-                <w:color w:val="808080"/>
-                <w:sz w:val="20"/>
-                <w:szCs w:val="20"/>
-              </w:rPr>
-              <w:t>Kullanıcılar:*</w:t>
-            </w:r>
-            <w:proofErr w:type="gramEnd"/>
-            <w:r>
-              <w:rPr>
-                <w:b/>
-                <w:bCs/>
-                <w:i/>
-                <w:iCs/>
-                <w:color w:val="808080"/>
-                <w:sz w:val="20"/>
-                <w:szCs w:val="20"/>
-              </w:rPr>
-              <w:t>*</w:t>
-            </w:r>
-            <w:r>
-              <w:rPr>
-                <w:i/>
-                <w:iCs/>
-                <w:color w:val="808080"/>
-                <w:sz w:val="20"/>
-                <w:szCs w:val="20"/>
-              </w:rPr>
-              <w:t xml:space="preserve"> Eğitim kurumları, öğretmenler, öğrenciler ve akademik yöneticiler</w:t>
-            </w:r>
-          </w:p>
-          <w:p>
-            <w:pPr>
-              <w:spacing w:line="360" w:lineRule="auto"/>
-              <w:ind w:left="113" w:right="113"/>
-              <w:jc w:val="both"/>
-              <w:rPr>
-                <w:i/>
-                <w:iCs/>
-                <w:color w:val="808080"/>
-                <w:sz w:val="20"/>
-                <w:szCs w:val="20"/>
-              </w:rPr>
-            </w:pPr>
-            <w:r>
-              <w:rPr>
-                <w:b/>
-                <w:bCs/>
-                <w:i/>
-                <w:iCs/>
-                <w:color w:val="808080"/>
-                <w:sz w:val="20"/>
-                <w:szCs w:val="20"/>
-              </w:rPr>
-              <w:t xml:space="preserve">**Beklenen </w:t>
-            </w:r>
-            <w:proofErr w:type="gramStart"/>
-            <w:r>
-              <w:rPr>
-                <w:b/>
-                <w:bCs/>
-                <w:i/>
-                <w:iCs/>
-                <w:color w:val="808080"/>
-                <w:sz w:val="20"/>
-                <w:szCs w:val="20"/>
-              </w:rPr>
-              <w:t>Fayda:*</w:t>
-            </w:r>
-            <w:proofErr w:type="gramEnd"/>
-            <w:r>
-              <w:rPr>
-                <w:b/>
-                <w:bCs/>
-                <w:i/>
-                <w:iCs/>
-                <w:color w:val="808080"/>
-                <w:sz w:val="20"/>
-                <w:szCs w:val="20"/>
-              </w:rPr>
-              <w:t>*</w:t>
+              <w:t>Beklenen Fayda:</w:t>
             </w:r>
             <w:r>
               <w:rPr>
@@ -1674,7 +1516,7 @@
       </w:tr>
       <w:tr>
         <w:trPr>
-          <w:trHeight w:val="454"/>
+          <w:trHeight w:val="1627"/>
         </w:trPr>
         <w:tc>
           <w:tcPr>
@@ -1718,21 +1560,22 @@
           </w:tcPr>
           <w:p>
             <w:pPr>
-              <w:numPr>
-                <w:ilvl w:val="0"/>
-                <w:numId w:val="2"/>
-              </w:numPr>
               <w:spacing w:line="360" w:lineRule="auto"/>
-              <w:rPr>
-                <w:i/>
-                <w:iCs/>
-                <w:color w:val="808080"/>
-                <w:sz w:val="20"/>
-                <w:szCs w:val="20"/>
-              </w:rPr>
-            </w:pPr>
-            <w:r>
-              <w:rPr>
+              <w:ind w:left="360"/>
+              <w:rPr>
+                <w:b/>
+                <w:bCs/>
+                <w:i/>
+                <w:iCs/>
+                <w:color w:val="808080"/>
+                <w:sz w:val="20"/>
+                <w:szCs w:val="20"/>
+              </w:rPr>
+            </w:pPr>
+            <w:r>
+              <w:rPr>
+                <w:b/>
+                <w:bCs/>
                 <w:i/>
                 <w:iCs/>
                 <w:color w:val="808080"/>
@@ -1744,11 +1587,8 @@
           </w:p>
           <w:p>
             <w:pPr>
-              <w:numPr>
-                <w:ilvl w:val="0"/>
-                <w:numId w:val="2"/>
-              </w:numPr>
               <w:spacing w:line="360" w:lineRule="auto"/>
+              <w:ind w:left="360"/>
               <w:rPr>
                 <w:i/>
                 <w:iCs/>
@@ -1792,11 +1632,8 @@
           </w:p>
           <w:p>
             <w:pPr>
-              <w:numPr>
-                <w:ilvl w:val="0"/>
-                <w:numId w:val="2"/>
-              </w:numPr>
               <w:spacing w:line="360" w:lineRule="auto"/>
+              <w:ind w:left="360"/>
               <w:rPr>
                 <w:i/>
                 <w:iCs/>
@@ -1818,11 +1655,8 @@
           </w:p>
           <w:p>
             <w:pPr>
-              <w:numPr>
-                <w:ilvl w:val="0"/>
-                <w:numId w:val="2"/>
-              </w:numPr>
               <w:spacing w:line="360" w:lineRule="auto"/>
+              <w:ind w:left="360"/>
               <w:rPr>
                 <w:i/>
                 <w:iCs/>
@@ -1844,11 +1678,8 @@
           </w:p>
           <w:p>
             <w:pPr>
-              <w:numPr>
-                <w:ilvl w:val="0"/>
-                <w:numId w:val="2"/>
-              </w:numPr>
               <w:spacing w:line="360" w:lineRule="auto"/>
+              <w:ind w:left="360"/>
               <w:rPr>
                 <w:i/>
                 <w:iCs/>
@@ -1904,11 +1735,8 @@
           </w:p>
           <w:p>
             <w:pPr>
-              <w:numPr>
-                <w:ilvl w:val="0"/>
-                <w:numId w:val="2"/>
-              </w:numPr>
               <w:spacing w:line="360" w:lineRule="auto"/>
+              <w:ind w:left="360"/>
               <w:rPr>
                 <w:i/>
                 <w:iCs/>
@@ -1926,46 +1754,6 @@
                 <w:szCs w:val="20"/>
               </w:rPr>
               <w:t>Toplam Maliyet: 0 TL</w:t>
-            </w:r>
-          </w:p>
-          <w:p>
-            <w:pPr>
-              <w:numPr>
-                <w:ilvl w:val="0"/>
-                <w:numId w:val="2"/>
-              </w:numPr>
-              <w:rPr>
-                <w:i/>
-                <w:iCs/>
-                <w:color w:val="808080"/>
-                <w:sz w:val="20"/>
-                <w:szCs w:val="20"/>
-              </w:rPr>
-            </w:pPr>
-          </w:p>
-          <w:p>
-            <w:pPr>
-              <w:numPr>
-                <w:ilvl w:val="0"/>
-                <w:numId w:val="2"/>
-              </w:numPr>
-              <w:rPr>
-                <w:i/>
-                <w:iCs/>
-                <w:color w:val="808080"/>
-                <w:sz w:val="20"/>
-                <w:szCs w:val="20"/>
-              </w:rPr>
-            </w:pPr>
-            <w:r>
-              <w:rPr>
-                <w:i/>
-                <w:iCs/>
-                <w:color w:val="808080"/>
-                <w:sz w:val="20"/>
-                <w:szCs w:val="20"/>
-              </w:rPr>
-              <w:t>Not: Proje tamamen açık kaynak teknolojiler kullanılarak geliştirildiği için herhangi bir lisans ücreti bulunmamaktadır.</w:t>
             </w:r>
           </w:p>
         </w:tc>
@@ -2204,7 +1992,7 @@
       </w:tr>
       <w:tr>
         <w:trPr>
-          <w:trHeight w:val="6516"/>
+          <w:trHeight w:val="6171"/>
         </w:trPr>
         <w:tc>
           <w:tcPr>
@@ -2249,15 +2037,19 @@
               <w:spacing w:line="276" w:lineRule="auto"/>
               <w:jc w:val="both"/>
               <w:rPr>
-                <w:i/>
-                <w:iCs/>
-                <w:color w:val="808080"/>
-                <w:sz w:val="20"/>
-                <w:szCs w:val="20"/>
-              </w:rPr>
-            </w:pPr>
-            <w:r>
-              <w:rPr>
+                <w:b/>
+                <w:bCs/>
+                <w:i/>
+                <w:iCs/>
+                <w:color w:val="808080"/>
+                <w:sz w:val="20"/>
+                <w:szCs w:val="20"/>
+              </w:rPr>
+            </w:pPr>
+            <w:r>
+              <w:rPr>
+                <w:b/>
+                <w:bCs/>
                 <w:i/>
                 <w:iCs/>
                 <w:color w:val="808080"/>
@@ -2700,7 +2492,39 @@
                 <w:sz w:val="20"/>
                 <w:szCs w:val="20"/>
               </w:rPr>
-              <w:t xml:space="preserve">6. </w:t>
+              <w:t>6.</w:t>
+            </w:r>
+            <w:proofErr w:type="gramStart"/>
+            <w:r>
+              <w:rPr>
+                <w:i/>
+                <w:iCs/>
+                <w:color w:val="808080"/>
+                <w:sz w:val="20"/>
+                <w:szCs w:val="20"/>
+              </w:rPr>
+              <w:t>StackOverflow.(</w:t>
+            </w:r>
+            <w:proofErr w:type="gramEnd"/>
+            <w:r>
+              <w:rPr>
+                <w:i/>
+                <w:iCs/>
+                <w:color w:val="808080"/>
+                <w:sz w:val="20"/>
+                <w:szCs w:val="20"/>
+              </w:rPr>
+              <w:t>2023).</w:t>
+            </w:r>
+            <w:r>
+              <w:rPr>
+                <w:i/>
+                <w:iCs/>
+                <w:color w:val="808080"/>
+                <w:sz w:val="20"/>
+                <w:szCs w:val="20"/>
+              </w:rPr>
+              <w:t xml:space="preserve"> </w:t>
             </w:r>
             <w:proofErr w:type="spellStart"/>
             <w:r>
@@ -2711,7 +2535,7 @@
                 <w:sz w:val="20"/>
                 <w:szCs w:val="20"/>
               </w:rPr>
-              <w:t>Stack</w:t>
+              <w:t>DjangoCommunity</w:t>
             </w:r>
             <w:proofErr w:type="spellEnd"/>
             <w:r>
@@ -2724,71 +2548,51 @@
               </w:rPr>
               <w:t xml:space="preserve"> </w:t>
             </w:r>
-            <w:proofErr w:type="spellStart"/>
-            <w:r>
-              <w:rPr>
-                <w:i/>
-                <w:iCs/>
-                <w:color w:val="808080"/>
-                <w:sz w:val="20"/>
-                <w:szCs w:val="20"/>
-              </w:rPr>
-              <w:t>Overflow</w:t>
-            </w:r>
-            <w:proofErr w:type="spellEnd"/>
-            <w:r>
-              <w:rPr>
-                <w:i/>
-                <w:iCs/>
-                <w:color w:val="808080"/>
-                <w:sz w:val="20"/>
-                <w:szCs w:val="20"/>
-              </w:rPr>
-              <w:t xml:space="preserve">. (2023). </w:t>
-            </w:r>
-            <w:proofErr w:type="spellStart"/>
-            <w:r>
-              <w:rPr>
-                <w:i/>
-                <w:iCs/>
-                <w:color w:val="808080"/>
-                <w:sz w:val="20"/>
-                <w:szCs w:val="20"/>
-              </w:rPr>
-              <w:t>Django</w:t>
-            </w:r>
-            <w:proofErr w:type="spellEnd"/>
-            <w:r>
-              <w:rPr>
-                <w:i/>
-                <w:iCs/>
-                <w:color w:val="808080"/>
-                <w:sz w:val="20"/>
-                <w:szCs w:val="20"/>
-              </w:rPr>
-              <w:t xml:space="preserve"> </w:t>
-            </w:r>
-            <w:proofErr w:type="spellStart"/>
-            <w:r>
-              <w:rPr>
-                <w:i/>
-                <w:iCs/>
-                <w:color w:val="808080"/>
-                <w:sz w:val="20"/>
-                <w:szCs w:val="20"/>
-              </w:rPr>
-              <w:t>Community</w:t>
-            </w:r>
-            <w:proofErr w:type="spellEnd"/>
-            <w:r>
-              <w:rPr>
-                <w:i/>
-                <w:iCs/>
-                <w:color w:val="808080"/>
-                <w:sz w:val="20"/>
-                <w:szCs w:val="20"/>
-              </w:rPr>
-              <w:t xml:space="preserve"> Q&amp;A. https://stackoverflow.com/questions/tagged/django</w:t>
+            <w:r>
+              <w:rPr>
+                <w:i/>
+                <w:iCs/>
+                <w:color w:val="808080"/>
+                <w:sz w:val="20"/>
+                <w:szCs w:val="20"/>
+              </w:rPr>
+              <w:t xml:space="preserve">Q&amp;A. </w:t>
+            </w:r>
+          </w:p>
+          <w:p>
+            <w:pPr>
+              <w:spacing w:line="276" w:lineRule="auto"/>
+              <w:jc w:val="both"/>
+              <w:rPr>
+                <w:i/>
+                <w:iCs/>
+                <w:color w:val="808080"/>
+                <w:sz w:val="20"/>
+                <w:szCs w:val="20"/>
+              </w:rPr>
+            </w:pPr>
+          </w:p>
+          <w:p>
+            <w:pPr>
+              <w:spacing w:line="276" w:lineRule="auto"/>
+              <w:jc w:val="both"/>
+              <w:rPr>
+                <w:i/>
+                <w:iCs/>
+                <w:color w:val="808080"/>
+                <w:sz w:val="20"/>
+                <w:szCs w:val="20"/>
+              </w:rPr>
+            </w:pPr>
+            <w:r>
+              <w:rPr>
+                <w:i/>
+                <w:iCs/>
+                <w:color w:val="808080"/>
+                <w:sz w:val="20"/>
+                <w:szCs w:val="20"/>
+              </w:rPr>
+              <w:t>https://stackoverflow.com/questions/tagged/django</w:t>
             </w:r>
           </w:p>
           <w:p>
@@ -4373,6 +4177,119 @@
     </w:lvl>
   </w:abstractNum>
   <w:abstractNum w:abstractNumId="1" w15:restartNumberingAfterBreak="0">
+    <w:nsid w:val="26DF6C5F"/>
+    <w:multiLevelType w:val="hybridMultilevel"/>
+    <w:tmpl w:val="9CC84BB2"/>
+    <w:lvl w:ilvl="0" w:tplc="041F0001">
+      <w:start w:val="1"/>
+      <w:numFmt w:val="bullet"/>
+      <w:lvlText w:val=""/>
+      <w:lvlJc w:val="left"/>
+      <w:pPr>
+        <w:ind w:left="833" w:hanging="360"/>
+      </w:pPr>
+      <w:rPr>
+        <w:rFonts w:ascii="Symbol" w:hAnsi="Symbol" w:hint="default"/>
+      </w:rPr>
+    </w:lvl>
+    <w:lvl w:ilvl="1" w:tplc="041F0003" w:tentative="1">
+      <w:start w:val="1"/>
+      <w:numFmt w:val="bullet"/>
+      <w:lvlText w:val="o"/>
+      <w:lvlJc w:val="left"/>
+      <w:pPr>
+        <w:ind w:left="1553" w:hanging="360"/>
+      </w:pPr>
+      <w:rPr>
+        <w:rFonts w:ascii="Courier New" w:hAnsi="Courier New" w:cs="Courier New" w:hint="default"/>
+      </w:rPr>
+    </w:lvl>
+    <w:lvl w:ilvl="2" w:tplc="041F0005" w:tentative="1">
+      <w:start w:val="1"/>
+      <w:numFmt w:val="bullet"/>
+      <w:lvlText w:val=""/>
+      <w:lvlJc w:val="left"/>
+      <w:pPr>
+        <w:ind w:left="2273" w:hanging="360"/>
+      </w:pPr>
+      <w:rPr>
+        <w:rFonts w:ascii="Wingdings" w:hAnsi="Wingdings" w:hint="default"/>
+      </w:rPr>
+    </w:lvl>
+    <w:lvl w:ilvl="3" w:tplc="041F0001" w:tentative="1">
+      <w:start w:val="1"/>
+      <w:numFmt w:val="bullet"/>
+      <w:lvlText w:val=""/>
+      <w:lvlJc w:val="left"/>
+      <w:pPr>
+        <w:ind w:left="2993" w:hanging="360"/>
+      </w:pPr>
+      <w:rPr>
+        <w:rFonts w:ascii="Symbol" w:hAnsi="Symbol" w:hint="default"/>
+      </w:rPr>
+    </w:lvl>
+    <w:lvl w:ilvl="4" w:tplc="041F0003" w:tentative="1">
+      <w:start w:val="1"/>
+      <w:numFmt w:val="bullet"/>
+      <w:lvlText w:val="o"/>
+      <w:lvlJc w:val="left"/>
+      <w:pPr>
+        <w:ind w:left="3713" w:hanging="360"/>
+      </w:pPr>
+      <w:rPr>
+        <w:rFonts w:ascii="Courier New" w:hAnsi="Courier New" w:cs="Courier New" w:hint="default"/>
+      </w:rPr>
+    </w:lvl>
+    <w:lvl w:ilvl="5" w:tplc="041F0005" w:tentative="1">
+      <w:start w:val="1"/>
+      <w:numFmt w:val="bullet"/>
+      <w:lvlText w:val=""/>
+      <w:lvlJc w:val="left"/>
+      <w:pPr>
+        <w:ind w:left="4433" w:hanging="360"/>
+      </w:pPr>
+      <w:rPr>
+        <w:rFonts w:ascii="Wingdings" w:hAnsi="Wingdings" w:hint="default"/>
+      </w:rPr>
+    </w:lvl>
+    <w:lvl w:ilvl="6" w:tplc="041F0001" w:tentative="1">
+      <w:start w:val="1"/>
+      <w:numFmt w:val="bullet"/>
+      <w:lvlText w:val=""/>
+      <w:lvlJc w:val="left"/>
+      <w:pPr>
+        <w:ind w:left="5153" w:hanging="360"/>
+      </w:pPr>
+      <w:rPr>
+        <w:rFonts w:ascii="Symbol" w:hAnsi="Symbol" w:hint="default"/>
+      </w:rPr>
+    </w:lvl>
+    <w:lvl w:ilvl="7" w:tplc="041F0003" w:tentative="1">
+      <w:start w:val="1"/>
+      <w:numFmt w:val="bullet"/>
+      <w:lvlText w:val="o"/>
+      <w:lvlJc w:val="left"/>
+      <w:pPr>
+        <w:ind w:left="5873" w:hanging="360"/>
+      </w:pPr>
+      <w:rPr>
+        <w:rFonts w:ascii="Courier New" w:hAnsi="Courier New" w:cs="Courier New" w:hint="default"/>
+      </w:rPr>
+    </w:lvl>
+    <w:lvl w:ilvl="8" w:tplc="041F0005" w:tentative="1">
+      <w:start w:val="1"/>
+      <w:numFmt w:val="bullet"/>
+      <w:lvlText w:val=""/>
+      <w:lvlJc w:val="left"/>
+      <w:pPr>
+        <w:ind w:left="6593" w:hanging="360"/>
+      </w:pPr>
+      <w:rPr>
+        <w:rFonts w:ascii="Wingdings" w:hAnsi="Wingdings" w:hint="default"/>
+      </w:rPr>
+    </w:lvl>
+  </w:abstractNum>
+  <w:abstractNum w:abstractNumId="2" w15:restartNumberingAfterBreak="0">
     <w:nsid w:val="449A081A"/>
     <w:multiLevelType w:val="hybridMultilevel"/>
     <w:tmpl w:val="F2820EBC"/>
@@ -4485,11 +4402,244 @@
       </w:rPr>
     </w:lvl>
   </w:abstractNum>
+  <w:abstractNum w:abstractNumId="3" w15:restartNumberingAfterBreak="0">
+    <w:nsid w:val="559912A3"/>
+    <w:multiLevelType w:val="hybridMultilevel"/>
+    <w:tmpl w:val="4008E058"/>
+    <w:lvl w:ilvl="0" w:tplc="31F0498E">
+      <w:numFmt w:val="bullet"/>
+      <w:lvlText w:val="•"/>
+      <w:lvlJc w:val="left"/>
+      <w:pPr>
+        <w:ind w:left="473" w:hanging="360"/>
+      </w:pPr>
+      <w:rPr>
+        <w:rFonts w:ascii="Times New Roman" w:eastAsia="Times New Roman" w:hAnsi="Times New Roman" w:cs="Times New Roman" w:hint="default"/>
+      </w:rPr>
+    </w:lvl>
+    <w:lvl w:ilvl="1" w:tplc="041F0003" w:tentative="1">
+      <w:start w:val="1"/>
+      <w:numFmt w:val="bullet"/>
+      <w:lvlText w:val="o"/>
+      <w:lvlJc w:val="left"/>
+      <w:pPr>
+        <w:ind w:left="1440" w:hanging="360"/>
+      </w:pPr>
+      <w:rPr>
+        <w:rFonts w:ascii="Courier New" w:hAnsi="Courier New" w:cs="Courier New" w:hint="default"/>
+      </w:rPr>
+    </w:lvl>
+    <w:lvl w:ilvl="2" w:tplc="041F0005" w:tentative="1">
+      <w:start w:val="1"/>
+      <w:numFmt w:val="bullet"/>
+      <w:lvlText w:val=""/>
+      <w:lvlJc w:val="left"/>
+      <w:pPr>
+        <w:ind w:left="2160" w:hanging="360"/>
+      </w:pPr>
+      <w:rPr>
+        <w:rFonts w:ascii="Wingdings" w:hAnsi="Wingdings" w:hint="default"/>
+      </w:rPr>
+    </w:lvl>
+    <w:lvl w:ilvl="3" w:tplc="041F0001" w:tentative="1">
+      <w:start w:val="1"/>
+      <w:numFmt w:val="bullet"/>
+      <w:lvlText w:val=""/>
+      <w:lvlJc w:val="left"/>
+      <w:pPr>
+        <w:ind w:left="2880" w:hanging="360"/>
+      </w:pPr>
+      <w:rPr>
+        <w:rFonts w:ascii="Symbol" w:hAnsi="Symbol" w:hint="default"/>
+      </w:rPr>
+    </w:lvl>
+    <w:lvl w:ilvl="4" w:tplc="041F0003" w:tentative="1">
+      <w:start w:val="1"/>
+      <w:numFmt w:val="bullet"/>
+      <w:lvlText w:val="o"/>
+      <w:lvlJc w:val="left"/>
+      <w:pPr>
+        <w:ind w:left="3600" w:hanging="360"/>
+      </w:pPr>
+      <w:rPr>
+        <w:rFonts w:ascii="Courier New" w:hAnsi="Courier New" w:cs="Courier New" w:hint="default"/>
+      </w:rPr>
+    </w:lvl>
+    <w:lvl w:ilvl="5" w:tplc="041F0005" w:tentative="1">
+      <w:start w:val="1"/>
+      <w:numFmt w:val="bullet"/>
+      <w:lvlText w:val=""/>
+      <w:lvlJc w:val="left"/>
+      <w:pPr>
+        <w:ind w:left="4320" w:hanging="360"/>
+      </w:pPr>
+      <w:rPr>
+        <w:rFonts w:ascii="Wingdings" w:hAnsi="Wingdings" w:hint="default"/>
+      </w:rPr>
+    </w:lvl>
+    <w:lvl w:ilvl="6" w:tplc="041F0001" w:tentative="1">
+      <w:start w:val="1"/>
+      <w:numFmt w:val="bullet"/>
+      <w:lvlText w:val=""/>
+      <w:lvlJc w:val="left"/>
+      <w:pPr>
+        <w:ind w:left="5040" w:hanging="360"/>
+      </w:pPr>
+      <w:rPr>
+        <w:rFonts w:ascii="Symbol" w:hAnsi="Symbol" w:hint="default"/>
+      </w:rPr>
+    </w:lvl>
+    <w:lvl w:ilvl="7" w:tplc="041F0003" w:tentative="1">
+      <w:start w:val="1"/>
+      <w:numFmt w:val="bullet"/>
+      <w:lvlText w:val="o"/>
+      <w:lvlJc w:val="left"/>
+      <w:pPr>
+        <w:ind w:left="5760" w:hanging="360"/>
+      </w:pPr>
+      <w:rPr>
+        <w:rFonts w:ascii="Courier New" w:hAnsi="Courier New" w:cs="Courier New" w:hint="default"/>
+      </w:rPr>
+    </w:lvl>
+    <w:lvl w:ilvl="8" w:tplc="041F0005" w:tentative="1">
+      <w:start w:val="1"/>
+      <w:numFmt w:val="bullet"/>
+      <w:lvlText w:val=""/>
+      <w:lvlJc w:val="left"/>
+      <w:pPr>
+        <w:ind w:left="6480" w:hanging="360"/>
+      </w:pPr>
+      <w:rPr>
+        <w:rFonts w:ascii="Wingdings" w:hAnsi="Wingdings" w:hint="default"/>
+      </w:rPr>
+    </w:lvl>
+  </w:abstractNum>
+  <w:abstractNum w:abstractNumId="4" w15:restartNumberingAfterBreak="0">
+    <w:nsid w:val="74890DAB"/>
+    <w:multiLevelType w:val="hybridMultilevel"/>
+    <w:tmpl w:val="372E5114"/>
+    <w:lvl w:ilvl="0" w:tplc="31F0498E">
+      <w:numFmt w:val="bullet"/>
+      <w:lvlText w:val="•"/>
+      <w:lvlJc w:val="left"/>
+      <w:pPr>
+        <w:ind w:left="473" w:hanging="360"/>
+      </w:pPr>
+      <w:rPr>
+        <w:rFonts w:ascii="Times New Roman" w:eastAsia="Times New Roman" w:hAnsi="Times New Roman" w:cs="Times New Roman" w:hint="default"/>
+      </w:rPr>
+    </w:lvl>
+    <w:lvl w:ilvl="1" w:tplc="041F0003" w:tentative="1">
+      <w:start w:val="1"/>
+      <w:numFmt w:val="bullet"/>
+      <w:lvlText w:val="o"/>
+      <w:lvlJc w:val="left"/>
+      <w:pPr>
+        <w:ind w:left="1193" w:hanging="360"/>
+      </w:pPr>
+      <w:rPr>
+        <w:rFonts w:ascii="Courier New" w:hAnsi="Courier New" w:cs="Courier New" w:hint="default"/>
+      </w:rPr>
+    </w:lvl>
+    <w:lvl w:ilvl="2" w:tplc="041F0005" w:tentative="1">
+      <w:start w:val="1"/>
+      <w:numFmt w:val="bullet"/>
+      <w:lvlText w:val=""/>
+      <w:lvlJc w:val="left"/>
+      <w:pPr>
+        <w:ind w:left="1913" w:hanging="360"/>
+      </w:pPr>
+      <w:rPr>
+        <w:rFonts w:ascii="Wingdings" w:hAnsi="Wingdings" w:hint="default"/>
+      </w:rPr>
+    </w:lvl>
+    <w:lvl w:ilvl="3" w:tplc="041F0001" w:tentative="1">
+      <w:start w:val="1"/>
+      <w:numFmt w:val="bullet"/>
+      <w:lvlText w:val=""/>
+      <w:lvlJc w:val="left"/>
+      <w:pPr>
+        <w:ind w:left="2633" w:hanging="360"/>
+      </w:pPr>
+      <w:rPr>
+        <w:rFonts w:ascii="Symbol" w:hAnsi="Symbol" w:hint="default"/>
+      </w:rPr>
+    </w:lvl>
+    <w:lvl w:ilvl="4" w:tplc="041F0003" w:tentative="1">
+      <w:start w:val="1"/>
+      <w:numFmt w:val="bullet"/>
+      <w:lvlText w:val="o"/>
+      <w:lvlJc w:val="left"/>
+      <w:pPr>
+        <w:ind w:left="3353" w:hanging="360"/>
+      </w:pPr>
+      <w:rPr>
+        <w:rFonts w:ascii="Courier New" w:hAnsi="Courier New" w:cs="Courier New" w:hint="default"/>
+      </w:rPr>
+    </w:lvl>
+    <w:lvl w:ilvl="5" w:tplc="041F0005" w:tentative="1">
+      <w:start w:val="1"/>
+      <w:numFmt w:val="bullet"/>
+      <w:lvlText w:val=""/>
+      <w:lvlJc w:val="left"/>
+      <w:pPr>
+        <w:ind w:left="4073" w:hanging="360"/>
+      </w:pPr>
+      <w:rPr>
+        <w:rFonts w:ascii="Wingdings" w:hAnsi="Wingdings" w:hint="default"/>
+      </w:rPr>
+    </w:lvl>
+    <w:lvl w:ilvl="6" w:tplc="041F0001" w:tentative="1">
+      <w:start w:val="1"/>
+      <w:numFmt w:val="bullet"/>
+      <w:lvlText w:val=""/>
+      <w:lvlJc w:val="left"/>
+      <w:pPr>
+        <w:ind w:left="4793" w:hanging="360"/>
+      </w:pPr>
+      <w:rPr>
+        <w:rFonts w:ascii="Symbol" w:hAnsi="Symbol" w:hint="default"/>
+      </w:rPr>
+    </w:lvl>
+    <w:lvl w:ilvl="7" w:tplc="041F0003" w:tentative="1">
+      <w:start w:val="1"/>
+      <w:numFmt w:val="bullet"/>
+      <w:lvlText w:val="o"/>
+      <w:lvlJc w:val="left"/>
+      <w:pPr>
+        <w:ind w:left="5513" w:hanging="360"/>
+      </w:pPr>
+      <w:rPr>
+        <w:rFonts w:ascii="Courier New" w:hAnsi="Courier New" w:cs="Courier New" w:hint="default"/>
+      </w:rPr>
+    </w:lvl>
+    <w:lvl w:ilvl="8" w:tplc="041F0005" w:tentative="1">
+      <w:start w:val="1"/>
+      <w:numFmt w:val="bullet"/>
+      <w:lvlText w:val=""/>
+      <w:lvlJc w:val="left"/>
+      <w:pPr>
+        <w:ind w:left="6233" w:hanging="360"/>
+      </w:pPr>
+      <w:rPr>
+        <w:rFonts w:ascii="Wingdings" w:hAnsi="Wingdings" w:hint="default"/>
+      </w:rPr>
+    </w:lvl>
+  </w:abstractNum>
   <w:num w:numId="1" w16cid:durableId="964579928">
-    <w:abstractNumId w:val="1"/>
+    <w:abstractNumId w:val="2"/>
   </w:num>
   <w:num w:numId="2" w16cid:durableId="958754779">
     <w:abstractNumId w:val="0"/>
+  </w:num>
+  <w:num w:numId="3" w16cid:durableId="1295791458">
+    <w:abstractNumId w:val="1"/>
+  </w:num>
+  <w:num w:numId="4" w16cid:durableId="31654852">
+    <w:abstractNumId w:val="4"/>
+  </w:num>
+  <w:num w:numId="5" w16cid:durableId="1500542265">
+    <w:abstractNumId w:val="3"/>
   </w:num>
 </w:numbering>
 </file>
@@ -4884,6 +5034,17 @@
       <w:szCs w:val="24"/>
     </w:rPr>
   </w:style>
+  <w:style w:type="paragraph" w:styleId="ListeParagraf">
+    <w:name w:val="List Paragraph"/>
+    <w:basedOn w:val="Normal"/>
+    <w:uiPriority w:val="34"/>
+    <w:qFormat/>
+    <w:rsid w:val="00F6359B"/>
+    <w:pPr>
+      <w:ind w:left="720"/>
+      <w:contextualSpacing/>
+    </w:pPr>
+  </w:style>
 </w:styles>
 </file>
 

</xml_diff>